<commit_message>
Finish Project Plan part
</commit_message>
<xml_diff>
--- a/立项申请书2018-v1.docx
+++ b/立项申请书2018-v1.docx
@@ -1,6 +1,6 @@
 
 <file path=word/document.xml><?xml version="1.0" encoding="utf-8"?>
-<w:document xmlns:wpc="http://schemas.microsoft.com/office/word/2010/wordprocessingCanvas" xmlns:cx="http://schemas.microsoft.com/office/drawing/2014/chartex" xmlns:cx1="http://schemas.microsoft.com/office/drawing/2015/9/8/chartex" xmlns:cx2="http://schemas.microsoft.com/office/drawing/2015/10/21/chartex" xmlns:cx3="http://schemas.microsoft.com/office/drawing/2016/5/9/chartex" xmlns:cx4="http://schemas.microsoft.com/office/drawing/2016/5/10/chartex" xmlns:cx5="http://schemas.microsoft.com/office/drawing/2016/5/11/chartex" xmlns:cx6="http://schemas.microsoft.com/office/drawing/2016/5/12/chartex" xmlns:cx7="http://schemas.microsoft.com/office/drawing/2016/5/13/chartex" xmlns:cx8="http://schemas.microsoft.com/office/drawing/2016/5/14/chartex" xmlns:mc="http://schemas.openxmlformats.org/markup-compatibility/2006" xmlns:aink="http://schemas.microsoft.com/office/drawing/2016/ink" xmlns:am3d="http://schemas.microsoft.com/office/drawing/2017/model3d" xmlns:o="urn:schemas-microsoft-com:office:office" xmlns:r="http://schemas.openxmlformats.org/officeDocument/2006/relationships" xmlns:m="http://schemas.openxmlformats.org/officeDocument/2006/math" xmlns:v="urn:schemas-microsoft-com:vml" xmlns:wp14="http://schemas.microsoft.com/office/word/2010/wordprocessingDrawing" xmlns:wp="http://schemas.openxmlformats.org/drawingml/2006/wordprocessingDrawing" xmlns:w10="urn:schemas-microsoft-com:office:word" xmlns:w="http://schemas.openxmlformats.org/wordprocessingml/2006/main" xmlns:w14="http://schemas.microsoft.com/office/word/2010/wordml" xmlns:w15="http://schemas.microsoft.com/office/word/2012/wordml" xmlns:w16cid="http://schemas.microsoft.com/office/word/2016/wordml/cid" xmlns:w16se="http://schemas.microsoft.com/office/word/2015/wordml/symex" xmlns:wpg="http://schemas.microsoft.com/office/word/2010/wordprocessingGroup" xmlns:wpi="http://schemas.microsoft.com/office/word/2010/wordprocessingInk" xmlns:wne="http://schemas.microsoft.com/office/word/2006/wordml" xmlns:wps="http://schemas.microsoft.com/office/word/2010/wordprocessingShape" mc:Ignorable="w14 w15 w16se w16cid wp14">
+<w:document xmlns:wpc="http://schemas.microsoft.com/office/word/2010/wordprocessingCanvas" xmlns:cx="http://schemas.microsoft.com/office/drawing/2014/chartex" xmlns:cx1="http://schemas.microsoft.com/office/drawing/2015/9/8/chartex" xmlns:mc="http://schemas.openxmlformats.org/markup-compatibility/2006" xmlns:o="urn:schemas-microsoft-com:office:office" xmlns:r="http://schemas.openxmlformats.org/officeDocument/2006/relationships" xmlns:m="http://schemas.openxmlformats.org/officeDocument/2006/math" xmlns:v="urn:schemas-microsoft-com:vml" xmlns:wp14="http://schemas.microsoft.com/office/word/2010/wordprocessingDrawing" xmlns:wp="http://schemas.openxmlformats.org/drawingml/2006/wordprocessingDrawing" xmlns:w10="urn:schemas-microsoft-com:office:word" xmlns:w="http://schemas.openxmlformats.org/wordprocessingml/2006/main" xmlns:w14="http://schemas.microsoft.com/office/word/2010/wordml" xmlns:w15="http://schemas.microsoft.com/office/word/2012/wordml" xmlns:w16se="http://schemas.microsoft.com/office/word/2015/wordml/symex" xmlns:wpg="http://schemas.microsoft.com/office/word/2010/wordprocessingGroup" xmlns:wpi="http://schemas.microsoft.com/office/word/2010/wordprocessingInk" xmlns:wne="http://schemas.microsoft.com/office/word/2006/wordml" xmlns:wps="http://schemas.microsoft.com/office/word/2010/wordprocessingShape" mc:Ignorable="w14 w15 w16se wp14">
   <w:body>
     <w:p>
       <w:pPr>
@@ -246,14 +246,7 @@
         <w:rPr>
           <w:rFonts w:ascii="华文仿宋" w:eastAsia="华文仿宋" w:hAnsi="华文仿宋" w:hint="eastAsia"/>
         </w:rPr>
-        <w:t>开源代码仓库日渐盛行，因此对代码仓库中数据的分析也愈发重要。反观当下流行的几种代码仓库，大部分都只提供了一些基本信息的可视化，而缺少一种有效</w:t>
-      </w:r>
-      <w:r>
-        <w:rPr>
-          <w:rFonts w:ascii="华文仿宋" w:eastAsia="华文仿宋" w:hAnsi="华文仿宋" w:hint="eastAsia"/>
-        </w:rPr>
-        <w:lastRenderedPageBreak/>
-        <w:t>的模型对仓库数据进行刻画，软件开发人员和软件管理人员缺少有指导意义的指标来了解软件的演化，因此这是一个比较新的领域。</w:t>
+        <w:t>开源代码仓库日渐盛行，因此对代码仓库中数据的分析也愈发重要。反观当下流行的几种代码仓库，大部分都只提供了一些基本信息的可视化，而缺少一种有效的模型对仓库数据进行刻画，软件开发人员和软件管理人员缺少有指导意义的指标来了解软件的演化，因此这是一个比较新的领域。</w:t>
       </w:r>
     </w:p>
     <w:p>
@@ -518,7 +511,7 @@
       <w:pPr>
         <w:jc w:val="left"/>
         <w:rPr>
-          <w:rFonts w:ascii="华文仿宋" w:eastAsia="华文仿宋" w:hAnsi="华文仿宋" w:hint="eastAsia"/>
+          <w:rFonts w:ascii="华文仿宋" w:eastAsia="华文仿宋" w:hAnsi="华文仿宋"/>
         </w:rPr>
       </w:pPr>
       <w:r>
@@ -526,6 +519,153 @@
           <w:rFonts w:ascii="华文仿宋" w:eastAsia="华文仿宋" w:hAnsi="华文仿宋"/>
         </w:rPr>
         <w:tab/>
+      </w:r>
+      <w:r>
+        <w:rPr>
+          <w:rFonts w:ascii="华文仿宋" w:eastAsia="华文仿宋" w:hAnsi="华文仿宋" w:hint="eastAsia"/>
+        </w:rPr>
+        <w:t>①</w:t>
+      </w:r>
+      <w:r>
+        <w:rPr>
+          <w:rFonts w:ascii="华文仿宋" w:eastAsia="华文仿宋" w:hAnsi="华文仿宋"/>
+        </w:rPr>
+        <w:t xml:space="preserve"> </w:t>
+      </w:r>
+      <w:r>
+        <w:rPr>
+          <w:rFonts w:ascii="华文仿宋" w:eastAsia="华文仿宋" w:hAnsi="华文仿宋" w:hint="eastAsia"/>
+        </w:rPr>
+        <w:t>爬取数据，对得到的代码仓库数据分析其基本信息，并可视化。</w:t>
+      </w:r>
+      <w:r>
+        <w:rPr>
+          <w:rFonts w:ascii="华文仿宋" w:eastAsia="华文仿宋" w:hAnsi="华文仿宋" w:hint="eastAsia"/>
+        </w:rPr>
+        <w:t>爬取数据的来源可以选择Github，有海量且质量很高的开源项目；分析其基本信息即使用现在常见的统计模型进行统计，比如贡献次数、活跃时间区间等。这部分我们将通过J</w:t>
+      </w:r>
+      <w:r>
+        <w:rPr>
+          <w:rFonts w:ascii="华文仿宋" w:eastAsia="华文仿宋" w:hAnsi="华文仿宋"/>
+        </w:rPr>
+        <w:t>ava</w:t>
+      </w:r>
+      <w:r>
+        <w:rPr>
+          <w:rFonts w:ascii="华文仿宋" w:eastAsia="华文仿宋" w:hAnsi="华文仿宋" w:hint="eastAsia"/>
+        </w:rPr>
+        <w:t>语言，结合W</w:t>
+      </w:r>
+      <w:r>
+        <w:rPr>
+          <w:rFonts w:ascii="华文仿宋" w:eastAsia="华文仿宋" w:hAnsi="华文仿宋"/>
+        </w:rPr>
+        <w:t>icket</w:t>
+      </w:r>
+      <w:r>
+        <w:rPr>
+          <w:rFonts w:ascii="华文仿宋" w:eastAsia="华文仿宋" w:hAnsi="华文仿宋" w:hint="eastAsia"/>
+        </w:rPr>
+        <w:t>框架，使用JavaScript可视化方法实现。本阶段的目的在于</w:t>
+      </w:r>
+      <w:r>
+        <w:rPr>
+          <w:rFonts w:ascii="华文仿宋" w:eastAsia="华文仿宋" w:hAnsi="华文仿宋" w:hint="eastAsia"/>
+        </w:rPr>
+        <w:t>掌握基本的数据爬取与可视化的</w:t>
+      </w:r>
+      <w:r>
+        <w:rPr>
+          <w:rFonts w:ascii="华文仿宋" w:eastAsia="华文仿宋" w:hAnsi="华文仿宋" w:hint="eastAsia"/>
+        </w:rPr>
+        <w:lastRenderedPageBreak/>
+        <w:t>基本方法，为后期进一步工作打下基础。</w:t>
+      </w:r>
+    </w:p>
+    <w:p>
+      <w:pPr>
+        <w:jc w:val="left"/>
+        <w:rPr>
+          <w:rFonts w:ascii="华文仿宋" w:eastAsia="华文仿宋" w:hAnsi="华文仿宋" w:hint="eastAsia"/>
+        </w:rPr>
+      </w:pPr>
+      <w:r>
+        <w:rPr>
+          <w:rFonts w:ascii="华文仿宋" w:eastAsia="华文仿宋" w:hAnsi="华文仿宋"/>
+        </w:rPr>
+        <w:tab/>
+      </w:r>
+      <w:r>
+        <w:rPr>
+          <w:rFonts w:ascii="华文仿宋" w:eastAsia="华文仿宋" w:hAnsi="华文仿宋" w:hint="eastAsia"/>
+        </w:rPr>
+        <w:t>②</w:t>
+      </w:r>
+      <w:r>
+        <w:rPr>
+          <w:rFonts w:ascii="华文仿宋" w:eastAsia="华文仿宋" w:hAnsi="华文仿宋"/>
+        </w:rPr>
+        <w:t xml:space="preserve"> </w:t>
+      </w:r>
+      <w:r>
+        <w:rPr>
+          <w:rFonts w:ascii="华文仿宋" w:eastAsia="华文仿宋" w:hAnsi="华文仿宋" w:hint="eastAsia"/>
+        </w:rPr>
+        <w:t>通过数据挖掘、机器学习的方法，</w:t>
+      </w:r>
+      <w:r>
+        <w:rPr>
+          <w:rFonts w:ascii="华文仿宋" w:eastAsia="华文仿宋" w:hAnsi="华文仿宋" w:hint="eastAsia"/>
+        </w:rPr>
+        <w:t>从选取的研究角度分析开发者行为特征进行研究分析。</w:t>
+      </w:r>
+      <w:r>
+        <w:rPr>
+          <w:rFonts w:ascii="华文仿宋" w:eastAsia="华文仿宋" w:hAnsi="华文仿宋" w:hint="eastAsia"/>
+        </w:rPr>
+        <w:t>项目的主旨在于分析开发者的行为特征，为了实现这一点，需要广泛调查了解当下开源软件工程</w:t>
+      </w:r>
+      <w:r>
+        <w:rPr>
+          <w:rFonts w:ascii="华文仿宋" w:eastAsia="华文仿宋" w:hAnsi="华文仿宋" w:hint="eastAsia"/>
+        </w:rPr>
+        <w:t>中开发人员的工作状态和贡献行为，选取可行性高、有研究价值的</w:t>
+      </w:r>
+      <w:r>
+        <w:rPr>
+          <w:rFonts w:ascii="华文仿宋" w:eastAsia="华文仿宋" w:hAnsi="华文仿宋" w:hint="eastAsia"/>
+        </w:rPr>
+        <w:t>方向，建立相应的</w:t>
+      </w:r>
+      <w:r>
+        <w:rPr>
+          <w:rFonts w:ascii="华文仿宋" w:eastAsia="华文仿宋" w:hAnsi="华文仿宋" w:hint="eastAsia"/>
+        </w:rPr>
+        <w:t>分析模型，并将现有代码仓库作为训练集，得到相应的规律，并总结出结论，给出有指导性的建议。</w:t>
+      </w:r>
+      <w:r>
+        <w:rPr>
+          <w:rFonts w:ascii="华文仿宋" w:eastAsia="华文仿宋" w:hAnsi="华文仿宋" w:hint="eastAsia"/>
+        </w:rPr>
+        <w:t>这部分机器学习可以使用Python语言结合T</w:t>
+      </w:r>
+      <w:r>
+        <w:rPr>
+          <w:rFonts w:ascii="华文仿宋" w:eastAsia="华文仿宋" w:hAnsi="华文仿宋"/>
+        </w:rPr>
+        <w:t>ensorFlow</w:t>
+      </w:r>
+      <w:r>
+        <w:rPr>
+          <w:rFonts w:ascii="华文仿宋" w:eastAsia="华文仿宋" w:hAnsi="华文仿宋" w:hint="eastAsia"/>
+        </w:rPr>
+        <w:t>等机器学习</w:t>
+      </w:r>
+      <w:r>
+        <w:rPr>
+          <w:rFonts w:ascii="华文仿宋" w:eastAsia="华文仿宋" w:hAnsi="华文仿宋" w:hint="eastAsia"/>
+        </w:rPr>
+        <w:t>库，并使用R语言作为统计工具实现。</w:t>
       </w:r>
       <w:bookmarkStart w:id="0" w:name="_GoBack"/>
       <w:bookmarkEnd w:id="0"/>
@@ -548,7 +688,7 @@
       <w:pPr>
         <w:jc w:val="left"/>
         <w:rPr>
-          <w:rFonts w:ascii="华文仿宋" w:eastAsia="华文仿宋" w:hAnsi="华文仿宋" w:hint="eastAsia"/>
+          <w:rFonts w:ascii="华文仿宋" w:eastAsia="华文仿宋" w:hAnsi="华文仿宋"/>
         </w:rPr>
       </w:pPr>
       <w:r>
@@ -623,7 +763,7 @@
 </file>
 
 <file path=word/endnotes.xml><?xml version="1.0" encoding="utf-8"?>
-<w:endnotes xmlns:wpc="http://schemas.microsoft.com/office/word/2010/wordprocessingCanvas" xmlns:cx="http://schemas.microsoft.com/office/drawing/2014/chartex" xmlns:cx1="http://schemas.microsoft.com/office/drawing/2015/9/8/chartex" xmlns:cx2="http://schemas.microsoft.com/office/drawing/2015/10/21/chartex" xmlns:cx3="http://schemas.microsoft.com/office/drawing/2016/5/9/chartex" xmlns:cx4="http://schemas.microsoft.com/office/drawing/2016/5/10/chartex" xmlns:cx5="http://schemas.microsoft.com/office/drawing/2016/5/11/chartex" xmlns:cx6="http://schemas.microsoft.com/office/drawing/2016/5/12/chartex" xmlns:cx7="http://schemas.microsoft.com/office/drawing/2016/5/13/chartex" xmlns:cx8="http://schemas.microsoft.com/office/drawing/2016/5/14/chartex" xmlns:mc="http://schemas.openxmlformats.org/markup-compatibility/2006" xmlns:aink="http://schemas.microsoft.com/office/drawing/2016/ink" xmlns:am3d="http://schemas.microsoft.com/office/drawing/2017/model3d" xmlns:o="urn:schemas-microsoft-com:office:office" xmlns:r="http://schemas.openxmlformats.org/officeDocument/2006/relationships" xmlns:m="http://schemas.openxmlformats.org/officeDocument/2006/math" xmlns:v="urn:schemas-microsoft-com:vml" xmlns:wp14="http://schemas.microsoft.com/office/word/2010/wordprocessingDrawing" xmlns:wp="http://schemas.openxmlformats.org/drawingml/2006/wordprocessingDrawing" xmlns:w10="urn:schemas-microsoft-com:office:word" xmlns:w="http://schemas.openxmlformats.org/wordprocessingml/2006/main" xmlns:w14="http://schemas.microsoft.com/office/word/2010/wordml" xmlns:w15="http://schemas.microsoft.com/office/word/2012/wordml" xmlns:w16cid="http://schemas.microsoft.com/office/word/2016/wordml/cid" xmlns:w16se="http://schemas.microsoft.com/office/word/2015/wordml/symex" xmlns:wpg="http://schemas.microsoft.com/office/word/2010/wordprocessingGroup" xmlns:wpi="http://schemas.microsoft.com/office/word/2010/wordprocessingInk" xmlns:wne="http://schemas.microsoft.com/office/word/2006/wordml" xmlns:wps="http://schemas.microsoft.com/office/word/2010/wordprocessingShape" mc:Ignorable="w14 w15 w16se w16cid wp14">
+<w:endnotes xmlns:wpc="http://schemas.microsoft.com/office/word/2010/wordprocessingCanvas" xmlns:cx="http://schemas.microsoft.com/office/drawing/2014/chartex" xmlns:cx1="http://schemas.microsoft.com/office/drawing/2015/9/8/chartex" xmlns:mc="http://schemas.openxmlformats.org/markup-compatibility/2006" xmlns:o="urn:schemas-microsoft-com:office:office" xmlns:r="http://schemas.openxmlformats.org/officeDocument/2006/relationships" xmlns:m="http://schemas.openxmlformats.org/officeDocument/2006/math" xmlns:v="urn:schemas-microsoft-com:vml" xmlns:wp14="http://schemas.microsoft.com/office/word/2010/wordprocessingDrawing" xmlns:wp="http://schemas.openxmlformats.org/drawingml/2006/wordprocessingDrawing" xmlns:w10="urn:schemas-microsoft-com:office:word" xmlns:w="http://schemas.openxmlformats.org/wordprocessingml/2006/main" xmlns:w14="http://schemas.microsoft.com/office/word/2010/wordml" xmlns:w15="http://schemas.microsoft.com/office/word/2012/wordml" xmlns:w16se="http://schemas.microsoft.com/office/word/2015/wordml/symex" xmlns:wpg="http://schemas.microsoft.com/office/word/2010/wordprocessingGroup" xmlns:wpi="http://schemas.microsoft.com/office/word/2010/wordprocessingInk" xmlns:wne="http://schemas.microsoft.com/office/word/2006/wordml" xmlns:wps="http://schemas.microsoft.com/office/word/2010/wordprocessingShape" mc:Ignorable="w14 w15 w16se wp14">
   <w:endnote w:type="separator" w:id="-1">
     <w:p>
       <w:r>
@@ -642,7 +782,7 @@
 </file>
 
 <file path=word/footnotes.xml><?xml version="1.0" encoding="utf-8"?>
-<w:footnotes xmlns:wpc="http://schemas.microsoft.com/office/word/2010/wordprocessingCanvas" xmlns:cx="http://schemas.microsoft.com/office/drawing/2014/chartex" xmlns:cx1="http://schemas.microsoft.com/office/drawing/2015/9/8/chartex" xmlns:cx2="http://schemas.microsoft.com/office/drawing/2015/10/21/chartex" xmlns:cx3="http://schemas.microsoft.com/office/drawing/2016/5/9/chartex" xmlns:cx4="http://schemas.microsoft.com/office/drawing/2016/5/10/chartex" xmlns:cx5="http://schemas.microsoft.com/office/drawing/2016/5/11/chartex" xmlns:cx6="http://schemas.microsoft.com/office/drawing/2016/5/12/chartex" xmlns:cx7="http://schemas.microsoft.com/office/drawing/2016/5/13/chartex" xmlns:cx8="http://schemas.microsoft.com/office/drawing/2016/5/14/chartex" xmlns:mc="http://schemas.openxmlformats.org/markup-compatibility/2006" xmlns:aink="http://schemas.microsoft.com/office/drawing/2016/ink" xmlns:am3d="http://schemas.microsoft.com/office/drawing/2017/model3d" xmlns:o="urn:schemas-microsoft-com:office:office" xmlns:r="http://schemas.openxmlformats.org/officeDocument/2006/relationships" xmlns:m="http://schemas.openxmlformats.org/officeDocument/2006/math" xmlns:v="urn:schemas-microsoft-com:vml" xmlns:wp14="http://schemas.microsoft.com/office/word/2010/wordprocessingDrawing" xmlns:wp="http://schemas.openxmlformats.org/drawingml/2006/wordprocessingDrawing" xmlns:w10="urn:schemas-microsoft-com:office:word" xmlns:w="http://schemas.openxmlformats.org/wordprocessingml/2006/main" xmlns:w14="http://schemas.microsoft.com/office/word/2010/wordml" xmlns:w15="http://schemas.microsoft.com/office/word/2012/wordml" xmlns:w16cid="http://schemas.microsoft.com/office/word/2016/wordml/cid" xmlns:w16se="http://schemas.microsoft.com/office/word/2015/wordml/symex" xmlns:wpg="http://schemas.microsoft.com/office/word/2010/wordprocessingGroup" xmlns:wpi="http://schemas.microsoft.com/office/word/2010/wordprocessingInk" xmlns:wne="http://schemas.microsoft.com/office/word/2006/wordml" xmlns:wps="http://schemas.microsoft.com/office/word/2010/wordprocessingShape" mc:Ignorable="w14 w15 w16se w16cid wp14">
+<w:footnotes xmlns:wpc="http://schemas.microsoft.com/office/word/2010/wordprocessingCanvas" xmlns:cx="http://schemas.microsoft.com/office/drawing/2014/chartex" xmlns:cx1="http://schemas.microsoft.com/office/drawing/2015/9/8/chartex" xmlns:mc="http://schemas.openxmlformats.org/markup-compatibility/2006" xmlns:o="urn:schemas-microsoft-com:office:office" xmlns:r="http://schemas.openxmlformats.org/officeDocument/2006/relationships" xmlns:m="http://schemas.openxmlformats.org/officeDocument/2006/math" xmlns:v="urn:schemas-microsoft-com:vml" xmlns:wp14="http://schemas.microsoft.com/office/word/2010/wordprocessingDrawing" xmlns:wp="http://schemas.openxmlformats.org/drawingml/2006/wordprocessingDrawing" xmlns:w10="urn:schemas-microsoft-com:office:word" xmlns:w="http://schemas.openxmlformats.org/wordprocessingml/2006/main" xmlns:w14="http://schemas.microsoft.com/office/word/2010/wordml" xmlns:w15="http://schemas.microsoft.com/office/word/2012/wordml" xmlns:w16se="http://schemas.microsoft.com/office/word/2015/wordml/symex" xmlns:wpg="http://schemas.microsoft.com/office/word/2010/wordprocessingGroup" xmlns:wpi="http://schemas.microsoft.com/office/word/2010/wordprocessingInk" xmlns:wne="http://schemas.microsoft.com/office/word/2006/wordml" xmlns:wps="http://schemas.microsoft.com/office/word/2010/wordprocessingShape" mc:Ignorable="w14 w15 w16se wp14">
   <w:footnote w:type="separator" w:id="-1">
     <w:p>
       <w:r>
@@ -661,7 +801,7 @@
 </file>
 
 <file path=word/numbering.xml><?xml version="1.0" encoding="utf-8"?>
-<w:numbering xmlns:wpc="http://schemas.microsoft.com/office/word/2010/wordprocessingCanvas" xmlns:cx="http://schemas.microsoft.com/office/drawing/2014/chartex" xmlns:cx1="http://schemas.microsoft.com/office/drawing/2015/9/8/chartex" xmlns:cx2="http://schemas.microsoft.com/office/drawing/2015/10/21/chartex" xmlns:cx3="http://schemas.microsoft.com/office/drawing/2016/5/9/chartex" xmlns:cx4="http://schemas.microsoft.com/office/drawing/2016/5/10/chartex" xmlns:cx5="http://schemas.microsoft.com/office/drawing/2016/5/11/chartex" xmlns:cx6="http://schemas.microsoft.com/office/drawing/2016/5/12/chartex" xmlns:cx7="http://schemas.microsoft.com/office/drawing/2016/5/13/chartex" xmlns:cx8="http://schemas.microsoft.com/office/drawing/2016/5/14/chartex" xmlns:mc="http://schemas.openxmlformats.org/markup-compatibility/2006" xmlns:aink="http://schemas.microsoft.com/office/drawing/2016/ink" xmlns:am3d="http://schemas.microsoft.com/office/drawing/2017/model3d" xmlns:o="urn:schemas-microsoft-com:office:office" xmlns:r="http://schemas.openxmlformats.org/officeDocument/2006/relationships" xmlns:m="http://schemas.openxmlformats.org/officeDocument/2006/math" xmlns:v="urn:schemas-microsoft-com:vml" xmlns:wp14="http://schemas.microsoft.com/office/word/2010/wordprocessingDrawing" xmlns:wp="http://schemas.openxmlformats.org/drawingml/2006/wordprocessingDrawing" xmlns:w10="urn:schemas-microsoft-com:office:word" xmlns:w="http://schemas.openxmlformats.org/wordprocessingml/2006/main" xmlns:w14="http://schemas.microsoft.com/office/word/2010/wordml" xmlns:w15="http://schemas.microsoft.com/office/word/2012/wordml" xmlns:w16cid="http://schemas.microsoft.com/office/word/2016/wordml/cid" xmlns:w16se="http://schemas.microsoft.com/office/word/2015/wordml/symex" xmlns:wpg="http://schemas.microsoft.com/office/word/2010/wordprocessingGroup" xmlns:wpi="http://schemas.microsoft.com/office/word/2010/wordprocessingInk" xmlns:wne="http://schemas.microsoft.com/office/word/2006/wordml" xmlns:wps="http://schemas.microsoft.com/office/word/2010/wordprocessingShape" mc:Ignorable="w14 w15 w16se w16cid wp14">
+<w:numbering xmlns:wpc="http://schemas.microsoft.com/office/word/2010/wordprocessingCanvas" xmlns:cx="http://schemas.microsoft.com/office/drawing/2014/chartex" xmlns:cx1="http://schemas.microsoft.com/office/drawing/2015/9/8/chartex" xmlns:mc="http://schemas.openxmlformats.org/markup-compatibility/2006" xmlns:o="urn:schemas-microsoft-com:office:office" xmlns:r="http://schemas.openxmlformats.org/officeDocument/2006/relationships" xmlns:m="http://schemas.openxmlformats.org/officeDocument/2006/math" xmlns:v="urn:schemas-microsoft-com:vml" xmlns:wp14="http://schemas.microsoft.com/office/word/2010/wordprocessingDrawing" xmlns:wp="http://schemas.openxmlformats.org/drawingml/2006/wordprocessingDrawing" xmlns:w10="urn:schemas-microsoft-com:office:word" xmlns:w="http://schemas.openxmlformats.org/wordprocessingml/2006/main" xmlns:w14="http://schemas.microsoft.com/office/word/2010/wordml" xmlns:w15="http://schemas.microsoft.com/office/word/2012/wordml" xmlns:w16se="http://schemas.microsoft.com/office/word/2015/wordml/symex" xmlns:wpg="http://schemas.microsoft.com/office/word/2010/wordprocessingGroup" xmlns:wpi="http://schemas.microsoft.com/office/word/2010/wordprocessingInk" xmlns:wne="http://schemas.microsoft.com/office/word/2006/wordml" xmlns:wps="http://schemas.microsoft.com/office/word/2010/wordprocessingShape" mc:Ignorable="w14 w15 w16se wp14">
   <w:abstractNum w:abstractNumId="0" w15:restartNumberingAfterBreak="0">
     <w:nsid w:val="40B521D8"/>
     <w:multiLevelType w:val="hybridMultilevel"/>
@@ -674,7 +814,7 @@
         <w:ind w:left="360" w:hanging="360"/>
       </w:pPr>
       <w:rPr>
-        <w:rFonts w:ascii="DengXian" w:eastAsia="DengXian" w:hAnsi="DengXian" w:cstheme="minorBidi" w:hint="eastAsia"/>
+        <w:rFonts w:ascii="等线" w:eastAsia="等线" w:hAnsi="等线" w:cstheme="minorBidi" w:hint="eastAsia"/>
       </w:rPr>
     </w:lvl>
     <w:lvl w:ilvl="1" w:tplc="04090003">
@@ -781,7 +921,7 @@
 </file>
 
 <file path=word/styles.xml><?xml version="1.0" encoding="utf-8"?>
-<w:styles xmlns:mc="http://schemas.openxmlformats.org/markup-compatibility/2006" xmlns:r="http://schemas.openxmlformats.org/officeDocument/2006/relationships" xmlns:w="http://schemas.openxmlformats.org/wordprocessingml/2006/main" xmlns:w14="http://schemas.microsoft.com/office/word/2010/wordml" xmlns:w15="http://schemas.microsoft.com/office/word/2012/wordml" xmlns:w16cid="http://schemas.microsoft.com/office/word/2016/wordml/cid" xmlns:w16se="http://schemas.microsoft.com/office/word/2015/wordml/symex" mc:Ignorable="w14 w15 w16se w16cid">
+<w:styles xmlns:mc="http://schemas.openxmlformats.org/markup-compatibility/2006" xmlns:r="http://schemas.openxmlformats.org/officeDocument/2006/relationships" xmlns:w="http://schemas.openxmlformats.org/wordprocessingml/2006/main" xmlns:w14="http://schemas.microsoft.com/office/word/2010/wordml" xmlns:w15="http://schemas.microsoft.com/office/word/2012/wordml" xmlns:w16se="http://schemas.microsoft.com/office/word/2015/wordml/symex" mc:Ignorable="w14 w15 w16se">
   <w:docDefaults>
     <w:rPrDefault>
       <w:rPr>
@@ -794,7 +934,7 @@
     </w:rPrDefault>
     <w:pPrDefault/>
   </w:docDefaults>
-  <w:latentStyles w:defLockedState="0" w:defUIPriority="99" w:defSemiHidden="0" w:defUnhideWhenUsed="0" w:defQFormat="0" w:count="375">
+  <w:latentStyles w:defLockedState="0" w:defUIPriority="99" w:defSemiHidden="0" w:defUnhideWhenUsed="0" w:defQFormat="0" w:count="371">
     <w:lsdException w:name="Normal" w:uiPriority="0" w:qFormat="1"/>
     <w:lsdException w:name="heading 1" w:uiPriority="9" w:qFormat="1"/>
     <w:lsdException w:name="heading 2" w:semiHidden="1" w:uiPriority="9" w:unhideWhenUsed="1" w:qFormat="1"/>
@@ -1166,10 +1306,6 @@
     <w:lsdException w:name="List Table 5 Dark Accent 6" w:uiPriority="50"/>
     <w:lsdException w:name="List Table 6 Colorful Accent 6" w:uiPriority="51"/>
     <w:lsdException w:name="List Table 7 Colorful Accent 6" w:uiPriority="52"/>
-    <w:lsdException w:name="Mention" w:semiHidden="1" w:unhideWhenUsed="1"/>
-    <w:lsdException w:name="Smart Hyperlink" w:semiHidden="1" w:unhideWhenUsed="1"/>
-    <w:lsdException w:name="Hashtag" w:semiHidden="1" w:unhideWhenUsed="1"/>
-    <w:lsdException w:name="Unresolved Mention" w:semiHidden="1" w:unhideWhenUsed="1"/>
   </w:latentStyles>
   <w:style w:type="paragraph" w:default="1" w:styleId="a">
     <w:name w:val="Normal"/>

</xml_diff>